<commit_message>
Update adam Studio Practice IP Assessment 3 - Team Leadership and Client Problems Case Study (3).docx
</commit_message>
<xml_diff>
--- a/Adam bs/adam Studio Practice IP Assessment 3 - Team Leadership and Client Problems Case Study (3).docx
+++ b/Adam bs/adam Studio Practice IP Assessment 3 - Team Leadership and Client Problems Case Study (3).docx
@@ -74,9 +74,19 @@
           <w:szCs w:val="22"/>
           <w:lang w:eastAsia="en-AU"/>
         </w:rPr>
-        <w:t>BSBXTW401 - Lead and facilitate a team</w:t>
+        <w:t xml:space="preserve">BSBXTW401 - Lead and facilitate a </w:t>
+      </w:r>
+      <w:proofErr w:type="gramStart"/>
+      <w:r>
+        <w:rPr>
+          <w:sz w:val="22"/>
+          <w:szCs w:val="22"/>
+          <w:lang w:eastAsia="en-AU"/>
+        </w:rPr>
+        <w:t>team</w:t>
       </w:r>
       <w:bookmarkEnd w:id="1"/>
+      <w:proofErr w:type="gramEnd"/>
     </w:p>
     <w:bookmarkEnd w:id="2"/>
     <w:p>
@@ -99,8 +109,18 @@
           <w:szCs w:val="22"/>
           <w:lang w:eastAsia="en-AU"/>
         </w:rPr>
-        <w:t>ICTSAS527 - Manage client problems</w:t>
-      </w:r>
+        <w:t xml:space="preserve">ICTSAS527 - Manage client </w:t>
+      </w:r>
+      <w:proofErr w:type="gramStart"/>
+      <w:r>
+        <w:rPr>
+          <w:sz w:val="22"/>
+          <w:szCs w:val="22"/>
+          <w:lang w:eastAsia="en-AU"/>
+        </w:rPr>
+        <w:t>problems</w:t>
+      </w:r>
+      <w:proofErr w:type="gramEnd"/>
     </w:p>
     <w:p>
       <w:pPr>
@@ -547,7 +567,15 @@
         <w:pStyle w:val="SmallerText-Black"/>
       </w:pPr>
       <w:r>
-        <w:t>The contents in this docum</w:t>
+        <w:t xml:space="preserve">The </w:t>
+      </w:r>
+      <w:proofErr w:type="gramStart"/>
+      <w:r>
+        <w:t>contents</w:t>
+      </w:r>
+      <w:proofErr w:type="gramEnd"/>
+      <w:r>
+        <w:t xml:space="preserve"> in this docum</w:t>
       </w:r>
       <w:r>
         <w:t>ent is copyright © TAFE NSW 202</w:t>
@@ -1022,7 +1050,23 @@
                 <w:iCs/>
                 <w:szCs w:val="24"/>
               </w:rPr>
-              <w:t>Managing clients questions</w:t>
+              <w:t xml:space="preserve">Managing </w:t>
+            </w:r>
+            <w:proofErr w:type="gramStart"/>
+            <w:r>
+              <w:rPr>
+                <w:iCs/>
+                <w:szCs w:val="24"/>
+              </w:rPr>
+              <w:t>clients</w:t>
+            </w:r>
+            <w:proofErr w:type="gramEnd"/>
+            <w:r>
+              <w:rPr>
+                <w:iCs/>
+                <w:szCs w:val="24"/>
+              </w:rPr>
+              <w:t xml:space="preserve"> questions</w:t>
             </w:r>
           </w:p>
           <w:p>
@@ -3321,6 +3365,7 @@
           <w:tab w:val="left" w:pos="1260"/>
         </w:tabs>
       </w:pPr>
+      <w:proofErr w:type="gramStart"/>
       <w:r>
         <w:rPr>
           <w:rStyle w:val="Strong"/>
@@ -3334,7 +3379,11 @@
         <w:t xml:space="preserve"> </w:t>
       </w:r>
       <w:r>
-        <w:t>: Jane</w:t>
+        <w:t>:</w:t>
+      </w:r>
+      <w:proofErr w:type="gramEnd"/>
+      <w:r>
+        <w:t xml:space="preserve"> Jane</w:t>
       </w:r>
       <w:r>
         <w:t xml:space="preserve"> Mendoza</w:t>
@@ -3588,7 +3637,15 @@
                         <w:txbxContent>
                           <w:p>
                             <w:r>
-                              <w:t xml:space="preserve">I need to look into the allegations and take statements from all parties involved and go from  there, whatever my conclusion will result I conflict so some preventative measures and some counselling would go a long way, </w:t>
+                              <w:t xml:space="preserve">I need to look into the allegations and take statements from all parties involved and go </w:t>
+                            </w:r>
+                            <w:proofErr w:type="gramStart"/>
+                            <w:r>
+                              <w:t>from  there</w:t>
+                            </w:r>
+                            <w:proofErr w:type="gramEnd"/>
+                            <w:r>
+                              <w:t xml:space="preserve">, whatever my conclusion will result I conflict so some preventative measures and some counselling would go a long way, </w:t>
                             </w:r>
                             <w:r>
                               <w:t>if the allegations are true the person will need tutoring to get them back on track, and if false the accuser needs to go to HR and counselling into what caused this</w:t>
@@ -3982,7 +4039,16 @@
                       </wps:spPr>
                       <wps:txbx>
                         <w:txbxContent>
-                          <w:p/>
+                          <w:p>
+                            <w:r>
+                              <w:t xml:space="preserve">The people there don’t care about you, they are only interested in the worth you bring to the company, so got to be quick, concise and interesting, don’t drag on just get to the point and tell them what you can do for </w:t>
+                            </w:r>
+                            <w:proofErr w:type="gramStart"/>
+                            <w:r>
+                              <w:t>them</w:t>
+                            </w:r>
+                            <w:proofErr w:type="gramEnd"/>
+                          </w:p>
                         </w:txbxContent>
                       </wps:txbx>
                       <wps:bodyPr rot="0" vert="horz" wrap="square" lIns="91440" tIns="45720" rIns="91440" bIns="45720" anchor="t" anchorCtr="0">
@@ -4002,10 +4068,23 @@
           </mc:Choice>
           <mc:Fallback>
             <w:pict>
-              <v:shape w14:anchorId="7FD80F57" id="_x0000_s1028" type="#_x0000_t202" style="position:absolute;margin-left:6pt;margin-top:76pt;width:428.6pt;height:145.35pt;z-index:251667456;visibility:visible;mso-wrap-style:square;mso-width-percent:0;mso-height-percent:0;mso-wrap-distance-left:9pt;mso-wrap-distance-top:3.6pt;mso-wrap-distance-right:9pt;mso-wrap-distance-bottom:3.6pt;mso-position-horizontal:absolute;mso-position-horizontal-relative:text;mso-position-vertical:absolute;mso-position-vertical-relative:text;mso-width-percent:0;mso-height-percent:0;mso-width-relative:margin;mso-height-relative:margin;v-text-anchor:top" o:gfxdata="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">
+              <v:shapetype w14:anchorId="7FD80F57" id="_x0000_t202" coordsize="21600,21600" o:spt="202" path="m,l,21600r21600,l21600,xe">
+                <v:stroke joinstyle="miter"/>
+                <v:path gradientshapeok="t" o:connecttype="rect"/>
+              </v:shapetype>
+              <v:shape id="_x0000_s1028" type="#_x0000_t202" style="position:absolute;margin-left:6pt;margin-top:76pt;width:428.6pt;height:145.35pt;z-index:251667456;visibility:visible;mso-wrap-style:square;mso-width-percent:0;mso-height-percent:0;mso-wrap-distance-left:9pt;mso-wrap-distance-top:3.6pt;mso-wrap-distance-right:9pt;mso-wrap-distance-bottom:3.6pt;mso-position-horizontal:absolute;mso-position-horizontal-relative:text;mso-position-vertical:absolute;mso-position-vertical-relative:text;mso-width-percent:0;mso-height-percent:0;mso-width-relative:margin;mso-height-relative:margin;v-text-anchor:top" o:gfxdata="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">
                 <v:textbox>
                   <w:txbxContent>
-                    <w:p/>
+                    <w:p>
+                      <w:r>
+                        <w:t xml:space="preserve">The people there don’t care about you, they are only interested in the worth you bring to the company, so got to be quick, concise and interesting, don’t drag on just get to the point and tell them what you can do for </w:t>
+                      </w:r>
+                      <w:proofErr w:type="gramStart"/>
+                      <w:r>
+                        <w:t>them</w:t>
+                      </w:r>
+                      <w:proofErr w:type="gramEnd"/>
+                    </w:p>
                   </w:txbxContent>
                 </v:textbox>
                 <w10:wrap type="topAndBottom"/>
@@ -4048,7 +4127,15 @@
         <w:t>n</w:t>
       </w:r>
       <w:r>
-        <w:t xml:space="preserve"> your first day at the team meeting you are asked to introduce yourself to other team members. Explain the things to keep in mind when introducing yourself in the team meeting.</w:t>
+        <w:t xml:space="preserve"> your first day at the team </w:t>
+      </w:r>
+      <w:proofErr w:type="gramStart"/>
+      <w:r>
+        <w:t>meeting</w:t>
+      </w:r>
+      <w:proofErr w:type="gramEnd"/>
+      <w:r>
+        <w:t xml:space="preserve"> you are asked to introduce yourself to other team members. Explain the things to keep in mind when introducing yourself in the team meeting.</w:t>
       </w:r>
       <w:r>
         <w:t xml:space="preserve"> </w:t>
@@ -4227,7 +4314,17 @@
                       </wps:spPr>
                       <wps:txbx>
                         <w:txbxContent>
-                          <w:p/>
+                          <w:p>
+                            <w:r>
+                              <w:t>I</w:t>
+                            </w:r>
+                            <w:r>
+                              <w:t>t</w:t>
+                            </w:r>
+                            <w:r>
+                              <w:t>s to avoid unnecessary complications and hangups, its to develop a safe and nice workplace environment to increase and promote productivity.</w:t>
+                            </w:r>
+                          </w:p>
                         </w:txbxContent>
                       </wps:txbx>
                       <wps:bodyPr rot="0" vert="horz" wrap="square" lIns="91440" tIns="45720" rIns="91440" bIns="45720" anchor="t" anchorCtr="0">
@@ -4244,7 +4341,17 @@
               <v:shape w14:anchorId="178912AC" id="Text Box 2" o:spid="_x0000_s1029" type="#_x0000_t202" style="width:428.6pt;height:145.35pt;visibility:visible;mso-wrap-style:square;mso-left-percent:-10001;mso-top-percent:-10001;mso-position-horizontal:absolute;mso-position-horizontal-relative:char;mso-position-vertical:absolute;mso-position-vertical-relative:line;mso-left-percent:-10001;mso-top-percent:-10001;v-text-anchor:top" o:gfxdata="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">
                 <v:textbox>
                   <w:txbxContent>
-                    <w:p/>
+                    <w:p>
+                      <w:r>
+                        <w:t>I</w:t>
+                      </w:r>
+                      <w:r>
+                        <w:t>t</w:t>
+                      </w:r>
+                      <w:r>
+                        <w:t>s to avoid unnecessary complications and hangups, its to develop a safe and nice workplace environment to increase and promote productivity.</w:t>
+                      </w:r>
+                    </w:p>
                   </w:txbxContent>
                 </v:textbox>
                 <w10:anchorlock/>
@@ -4336,7 +4443,19 @@
                       </wps:spPr>
                       <wps:txbx>
                         <w:txbxContent>
-                          <w:p/>
+                          <w:p>
+                            <w:r>
+                              <w:t xml:space="preserve">Be patient, be direct and allow them to make mistakes, basically just be extra patient as they are going through more troubles than you know and need </w:t>
+                            </w:r>
+                            <w:proofErr w:type="gramStart"/>
+                            <w:r>
+                              <w:t>the  space</w:t>
+                            </w:r>
+                            <w:proofErr w:type="gramEnd"/>
+                            <w:r>
+                              <w:t xml:space="preserve"> and time</w:t>
+                            </w:r>
+                          </w:p>
                         </w:txbxContent>
                       </wps:txbx>
                       <wps:bodyPr rot="0" vert="horz" wrap="square" lIns="91440" tIns="45720" rIns="91440" bIns="45720" anchor="t" anchorCtr="0">
@@ -4353,7 +4472,19 @@
               <v:shape w14:anchorId="619DBE1F" id="_x0000_s1030" type="#_x0000_t202" style="width:428.6pt;height:145.35pt;visibility:visible;mso-wrap-style:square;mso-left-percent:-10001;mso-top-percent:-10001;mso-position-horizontal:absolute;mso-position-horizontal-relative:char;mso-position-vertical:absolute;mso-position-vertical-relative:line;mso-left-percent:-10001;mso-top-percent:-10001;v-text-anchor:top" o:gfxdata="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">
                 <v:textbox>
                   <w:txbxContent>
-                    <w:p/>
+                    <w:p>
+                      <w:r>
+                        <w:t xml:space="preserve">Be patient, be direct and allow them to make mistakes, basically just be extra patient as they are going through more troubles than you know and need </w:t>
+                      </w:r>
+                      <w:proofErr w:type="gramStart"/>
+                      <w:r>
+                        <w:t>the  space</w:t>
+                      </w:r>
+                      <w:proofErr w:type="gramEnd"/>
+                      <w:r>
+                        <w:t xml:space="preserve"> and time</w:t>
+                      </w:r>
+                    </w:p>
                   </w:txbxContent>
                 </v:textbox>
                 <w10:anchorlock/>
@@ -4399,8 +4530,16 @@
         <w:rPr>
           <w:szCs w:val="24"/>
         </w:rPr>
-        <w:t xml:space="preserve"> professional behaviours to role model as a leader in the following instances</w:t>
-      </w:r>
+        <w:t xml:space="preserve"> professional behaviours to role model as a leader in the following </w:t>
+      </w:r>
+      <w:proofErr w:type="gramStart"/>
+      <w:r>
+        <w:rPr>
+          <w:szCs w:val="24"/>
+        </w:rPr>
+        <w:t>instances</w:t>
+      </w:r>
+      <w:proofErr w:type="gramEnd"/>
       <w:r>
         <w:rPr>
           <w:szCs w:val="24"/>
@@ -4706,10 +4845,18 @@
         <w:t xml:space="preserve">you can plan </w:t>
       </w:r>
       <w:r>
-        <w:t>to take</w:t>
-      </w:r>
-      <w:r>
-        <w:t xml:space="preserve"> into account the following</w:t>
+        <w:t xml:space="preserve">to </w:t>
+      </w:r>
+      <w:proofErr w:type="gramStart"/>
+      <w:r>
+        <w:t>take</w:t>
+      </w:r>
+      <w:r>
+        <w:t xml:space="preserve"> into account</w:t>
+      </w:r>
+      <w:proofErr w:type="gramEnd"/>
+      <w:r>
+        <w:t xml:space="preserve"> the following</w:t>
       </w:r>
       <w:r>
         <w:t>:</w:t>
@@ -4754,8 +4901,13 @@
         <w:ind w:left="709"/>
       </w:pPr>
       <w:r>
-        <w:t>Succession planning for important team roles</w:t>
-      </w:r>
+        <w:t xml:space="preserve">Succession planning for important team </w:t>
+      </w:r>
+      <w:proofErr w:type="gramStart"/>
+      <w:r>
+        <w:t>roles</w:t>
+      </w:r>
+      <w:proofErr w:type="gramEnd"/>
     </w:p>
     <w:p>
       <w:pPr>
@@ -5973,8 +6125,16 @@
         <w:rPr>
           <w:szCs w:val="24"/>
         </w:rPr>
-        <w:t>Match the following organisational structures with their definitions</w:t>
-      </w:r>
+        <w:t xml:space="preserve">Match the following organisational structures with their </w:t>
+      </w:r>
+      <w:proofErr w:type="gramStart"/>
+      <w:r>
+        <w:rPr>
+          <w:szCs w:val="24"/>
+        </w:rPr>
+        <w:t>definitions</w:t>
+      </w:r>
+      <w:proofErr w:type="gramEnd"/>
     </w:p>
     <w:tbl>
       <w:tblPr>
@@ -6121,7 +6281,15 @@
               </w:numPr>
             </w:pPr>
             <w:r>
-              <w:t>Services provided will be organised by customer type, allowing for particular types of customer to be specifically catered to.</w:t>
+              <w:t xml:space="preserve">Services provided will be organised by customer type, allowing for particular types of </w:t>
+            </w:r>
+            <w:proofErr w:type="gramStart"/>
+            <w:r>
+              <w:t>customer</w:t>
+            </w:r>
+            <w:proofErr w:type="gramEnd"/>
+            <w:r>
+              <w:t xml:space="preserve"> to be specifically catered to.</w:t>
             </w:r>
           </w:p>
         </w:tc>
@@ -13126,7 +13294,11 @@
 </file>
 
 <file path=customXml/item2.xml><?xml version="1.0" encoding="utf-8"?>
-<b:Sources xmlns:b="http://schemas.openxmlformats.org/officeDocument/2006/bibliography" xmlns="http://schemas.openxmlformats.org/officeDocument/2006/bibliography" SelectedStyle="\APA.XSL" StyleName="APA"/>
+<p:properties xmlns:p="http://schemas.microsoft.com/office/2006/metadata/properties" xmlns:xsi="http://www.w3.org/2001/XMLSchema-instance" xmlns:pc="http://schemas.microsoft.com/office/infopath/2007/PartnerControls">
+  <documentManagement>
+    <SME_x0020_comment xmlns="55c1298e-13e9-4756-9095-5943da698b65" xsi:nil="true"/>
+  </documentManagement>
+</p:properties>
 </file>
 
 <file path=customXml/item3.xml><?xml version="1.0" encoding="utf-8"?>
@@ -13139,11 +13311,7 @@
 </file>
 
 <file path=customXml/item4.xml><?xml version="1.0" encoding="utf-8"?>
-<p:properties xmlns:p="http://schemas.microsoft.com/office/2006/metadata/properties" xmlns:xsi="http://www.w3.org/2001/XMLSchema-instance" xmlns:pc="http://schemas.microsoft.com/office/infopath/2007/PartnerControls">
-  <documentManagement>
-    <SME_x0020_comment xmlns="55c1298e-13e9-4756-9095-5943da698b65" xsi:nil="true"/>
-  </documentManagement>
-</p:properties>
+<b:Sources xmlns:b="http://schemas.openxmlformats.org/officeDocument/2006/bibliography" xmlns="http://schemas.openxmlformats.org/officeDocument/2006/bibliography" SelectedStyle="\APA.XSL" StyleName="APA"/>
 </file>
 
 <file path=customXml/itemProps1.xml><?xml version="1.0" encoding="utf-8"?>
@@ -13166,9 +13334,11 @@
 </file>
 
 <file path=customXml/itemProps2.xml><?xml version="1.0" encoding="utf-8"?>
-<ds:datastoreItem xmlns:ds="http://schemas.openxmlformats.org/officeDocument/2006/customXml" ds:itemID="{8AE01E7C-3EE0-4867-A24B-42A3A4B7893E}">
+<ds:datastoreItem xmlns:ds="http://schemas.openxmlformats.org/officeDocument/2006/customXml" ds:itemID="{CCF58D16-A835-4BDB-A50F-CD88A88BBFEB}">
   <ds:schemaRefs>
-    <ds:schemaRef ds:uri="http://schemas.openxmlformats.org/officeDocument/2006/bibliography"/>
+    <ds:schemaRef ds:uri="http://schemas.microsoft.com/office/2006/metadata/properties"/>
+    <ds:schemaRef ds:uri="http://schemas.microsoft.com/office/infopath/2007/PartnerControls"/>
+    <ds:schemaRef ds:uri="55c1298e-13e9-4756-9095-5943da698b65"/>
   </ds:schemaRefs>
 </ds:datastoreItem>
 </file>
@@ -13182,11 +13352,9 @@
 </file>
 
 <file path=customXml/itemProps4.xml><?xml version="1.0" encoding="utf-8"?>
-<ds:datastoreItem xmlns:ds="http://schemas.openxmlformats.org/officeDocument/2006/customXml" ds:itemID="{CCF58D16-A835-4BDB-A50F-CD88A88BBFEB}">
+<ds:datastoreItem xmlns:ds="http://schemas.openxmlformats.org/officeDocument/2006/customXml" ds:itemID="{8AE01E7C-3EE0-4867-A24B-42A3A4B7893E}">
   <ds:schemaRefs>
-    <ds:schemaRef ds:uri="http://schemas.microsoft.com/office/2006/metadata/properties"/>
-    <ds:schemaRef ds:uri="http://schemas.microsoft.com/office/infopath/2007/PartnerControls"/>
-    <ds:schemaRef ds:uri="55c1298e-13e9-4756-9095-5943da698b65"/>
+    <ds:schemaRef ds:uri="http://schemas.openxmlformats.org/officeDocument/2006/bibliography"/>
   </ds:schemaRefs>
 </ds:datastoreItem>
 </file>

</xml_diff>